<commit_message>
chathistory function added to US10
</commit_message>
<xml_diff>
--- a/backend/output_docs/Bescheid.Sachverhalt2.docx
+++ b/backend/output_docs/Bescheid.Sachverhalt2.docx
@@ -6,12 +6,15 @@
       <w:r>
         <w:t>Landratsamt Ortenaukreis</w:t>
         <w:br/>
+        <w:br/>
         <w:t>Herrn Franz Konrad</w:t>
         <w:br/>
-        <w:t>Sachbearbeiter</w:t>
+        <w:t>Lange Straße 12</w:t>
+        <w:br/>
+        <w:t>77743 Neuried</w:t>
         <w:br/>
         <w:br/>
-        <w:t>Reparatur Ihres Fachwerkhauses in Neuried, Lange Straße 12</w:t>
+        <w:t>Reparaturanordnung für Ihr Fachwerkhaus in Neuried</w:t>
         <w:br/>
         <w:br/>
         <w:t>Sehr geehrter Herr Konrad,</w:t>
@@ -29,7 +32,7 @@
         <w:t>2.</w:t>
         <w:br/>
         <w:br/>
-        <w:t>Wir ordnen die sofortige Vollziehung dieser Maßnahme an.</w:t>
+        <w:t>Die Reparaturanordnung ist sofort vollziehbar.</w:t>
         <w:br/>
         <w:br/>
         <w:t>Begründung:</w:t>
@@ -41,22 +44,22 @@
         <w:t>Fachwerkhauses.</w:t>
         <w:br/>
         <w:br/>
-        <w:t>Ihr Haus stammt aus dem Jahre 1865.</w:t>
-        <w:br/>
-        <w:br/>
-        <w:t>Das Haus hat die für die damalige Bauweise charakteristischen Wetterdächer sowie die typischen, vorragenden Balkenköpfe an den Erdgeschossbalken.</w:t>
-        <w:br/>
-        <w:br/>
-        <w:t>Es ist mit den seinerzeit üblichen Biberschwanz-Dachziegeln gedeckt.</w:t>
-        <w:br/>
-        <w:br/>
-        <w:t>Das Fachwerkhaus gehört zu den wenigen voll erhaltenen Exemplaren seiner Art am Oberrhein.</w:t>
+        <w:t>Das Haus stammt aus dem Jahre 1865 und gehört zu den wenigen voll erhaltenen Exemplaren seiner Art am Oberrhein.</w:t>
         <w:br/>
         <w:br/>
         <w:t>Durch einen Sturm wurden ca.</w:t>
         <w:br/>
         <w:br/>
-        <w:t>50 Biberschwanz-Dachziegel abgedeckt.</w:t>
+        <w:t>50 Biberschwanz-Dachziegel abgedeckt, wodurch Regenwasser in das Haus eindringt und das Denkmal beschädigt wird.</w:t>
+        <w:br/>
+        <w:br/>
+        <w:t>Das Fachwerkhaus ist ein Kulturdenkmal im Sinne von § 2 Abs.</w:t>
+        <w:br/>
+        <w:br/>
+        <w:t>1 DSchG, da dessen Erhaltung aus heimatgeschichtlichen Gründen ein öffentliches Interesse besteht.</w:t>
+        <w:br/>
+        <w:br/>
+        <w:t>Das Kulturdenkmal ist gefährdet, da durch das beeinträchtigte Erscheinungsbild bereits ein Schaden entstanden ist.</w:t>
         <w:br/>
         <w:br/>
         <w:t>Die Reparaturanordnung stützt sich auf § 1 Abs.</w:t>
@@ -65,37 +68,16 @@
         <w:t>1 in Verbindung mit § 7 Abs.</w:t>
         <w:br/>
         <w:br/>
-        <w:t>1 Denkmalschutzgesetz (DSchG).</w:t>
+        <w:t>1 Satz 1 DSchG.</w:t>
         <w:br/>
         <w:br/>
         <w:t>Danach können wir Maßnahmen anordnen, wenn ein Kulturdenkmal gefährdet ist.</w:t>
         <w:br/>
         <w:br/>
-        <w:t>Das Fachwerkhaus ist ein Kulturdenkmal.</w:t>
+        <w:t>Sie sind als Eigentümer des Fachwerkhauses verpflichtet, die Reparatur durchzuführen.</w:t>
         <w:br/>
         <w:br/>
-        <w:t>Es besteht nämlich nach § 2 Abs.</w:t>
-        <w:br/>
-        <w:br/>
-        <w:t>1 DSchG an dem Fachwerkhaus ein öffentliches Erhaltungsinteresse aus heimatgeschichtlichen Gründen.</w:t>
-        <w:br/>
-        <w:br/>
-        <w:t>Das Haus stammt aus dem Jahr 1865 und hat die für die damalige Bauweise charakteristischen Wetterdächer sowie die typischen, vorragenden Balkenköpfe an den Erdgeschossbalken und ist mit den seinerzeit üblichen Biberschwanz-Dachziegeln gedeckt.</w:t>
-        <w:br/>
-        <w:br/>
-        <w:t>Das Kulturdenkmal ist gefährdet, da durch das beeinträchtigte Erscheinungsbild bereits ein Schaden entstanden ist.</w:t>
-        <w:br/>
-        <w:br/>
-        <w:t>Der Sturm hat ca.</w:t>
-        <w:br/>
-        <w:br/>
-        <w:t>50 Biberschwanz-Dachziegel abgedeckt.</w:t>
-        <w:br/>
-        <w:br/>
-        <w:t>Sie sind verpflichtet, die Reparatur durchzuführen.</w:t>
-        <w:br/>
-        <w:br/>
-        <w:t>Das ergibt sich aus § 7 Polizeigesetz (PolG), da Sie Eigentümer des Fachwerkhauses sind, von dem eine Gefährdung des Denkmals ausgeht.</w:t>
+        <w:t>Diese Verpflichtung ergibt sich aus § 7 PolG, da von Ihrem Fachwerkhaus eine Gefährdung des Denkmals ausgeht.</w:t>
         <w:br/>
         <w:br/>
         <w:t>Ebenfalls nach denselben Vorschriften verpflichtet ist Ihr Bruder Georg Konrad, da dieser ebenfalls Eigentümer ist.</w:t>
@@ -110,7 +92,7 @@
         <w:t>Diese Anordnung ist auch erforderlich, da es kein milderes gleichgeeignetes Mittel gibt.</w:t>
         <w:br/>
         <w:br/>
-        <w:t>Eternitplatten wären zwar kostengünstiger, könnten aber nicht die Ansehnlichkeit wiederherstellen.</w:t>
+        <w:t>Ethanitplatten wären zwar kostengünstiger, könnten aber nicht die Ansehnlichkeit wiederherstellen.</w:t>
         <w:br/>
         <w:br/>
         <w:t>Schließlich ist die Reparaturanordnung auch angemessen.</w:t>
@@ -128,13 +110,7 @@
         <w:t>14 GG.</w:t>
         <w:br/>
         <w:br/>
-        <w:t>Die Durchführung der Maßnahme ist Ihnen auch ohne die Mitwirkung Ihres Bruders Georg möglich.</w:t>
-        <w:br/>
-        <w:br/>
-        <w:t>An sich hätte er als Miterbe nach § 2038 BGB mitzubestimmen, weil es sich bei der Reparaturanordnung jedoch um eine Notmaßnahme handelt, ist diese Mitbestimmung nicht notwendig.</w:t>
-        <w:br/>
-        <w:br/>
-        <w:t>Im Hinblick auf den Verkaufswert des Fachwerkhauses ist es als Notmaßnahme wirtschaftlich vernünftig, das Dach mit Biberschwanz-Dachziegeln zu reparieren.</w:t>
+        <w:t>Die Durchführung der Maßnahme ist Ihnen auch ohne die Mitwirkung Ihres Bruders Georg möglich, wodurch keine privatrechtliche Unmöglichkeit besteht.</w:t>
         <w:br/>
         <w:br/>
         <w:t>Als Rechtsgrundlage für die Anordnung dient § 80 Abs.</w:t>
@@ -158,25 +134,19 @@
         <w:t>Durch das Eindringen des Regenwassers kann es zu Schimmelbildung kommen und die Reparaturkosten werden sich demnach mit der Zeit erhöhen.</w:t>
         <w:br/>
         <w:br/>
-        <w:t>In Ihrem Interesse steht Ihre finanzielle Lage, welche sich allerdings bei einer Verzögerung von Reparaturarbeiten verschlechtern würde.</w:t>
+        <w:t>In Ihrem Interesse steht Ihre finanzielle Lage, welche sich allerding bei einer Verzögerung von Reparaturarbeiten, verschlechtern würde.</w:t>
         <w:br/>
         <w:br/>
         <w:t>Rechtsbehelfsbelehrung:</w:t>
         <w:br/>
         <w:br/>
-        <w:t>Gegen die Dachdeckungsanordnung können Sie innerhalb eines Monats nach Bekanntgabe bei dem Landratsamt Ortenaukreis, Badstraße 22, 77652 Offenburg Widerspruch einlegen.</w:t>
+        <w:t>Gegen die Dachdeckungsanordnung können Sie innerhalb eines Monats nach Bekanntgabe bei dem Landratsamt Ortenaukreis, Badstraße 22, 77652 Offenburg Widerspruch einlegen (§37 (6) LVwVfG (§70 VwGO)).</w:t>
         <w:br/>
         <w:br/>
-        <w:t>(§37 (6) LVwVfG (§70 VwGO))</w:t>
+        <w:t>Gegen die Anordnung der sofortigen Vollziehung können Sie den Antrag auf Wiederherstellung der aufschiebenden Wirkung beim Verwaltungsgericht Freiburg, Herbstburgerstraße 115, 79104 Freiburg stellen (§ 80 Abs.</w:t>
         <w:br/>
         <w:br/>
-        <w:t>Gegen die Anordnung der sofortigen Vollziehung können Sie den Antrag auf Wiederherstellung der aufschiebenden Wirkung beim Verwaltungsgericht Freiburg, Herbstburgerstraße 115, 79104 Freiburg stellen.</w:t>
-        <w:br/>
-        <w:br/>
-        <w:t>(§ 80 Abs.</w:t>
-        <w:br/>
-        <w:br/>
-        <w:t>5 VwGO)</w:t>
+        <w:t>5 VwGO).</w:t>
         <w:br/>
         <w:br/>
         <w:t>Mit freundlichen Grüßen</w:t>

</xml_diff>